<commit_message>
kept working on draft in quarto
</commit_message>
<xml_diff>
--- a/drafts/custom-reference-doc.docx
+++ b/drafts/custom-reference-doc.docx
@@ -156,7 +156,7 @@
       <w:r>
         <w:t xml:space="preserve"> .    </w:t>
       </w:r>
-      <w:hyperlink r:id="rId7">
+      <w:hyperlink r:id="rId8">
         <w:r>
           <w:rPr>
             <w:rStyle w:val="Hyperlink"/>
@@ -330,20 +330,14 @@
             <w:rPr>
               <w:rFonts w:ascii="Cambria Math" w:hAnsi="Cambria Math" w:cs="Times New Roman"/>
             </w:rPr>
-            <m:t>E</m:t>
-          </m:r>
-          <m:r>
-            <w:rPr>
-              <w:rFonts w:ascii="Cambria Math" w:hAnsi="Cambria Math" w:cs="Times New Roman"/>
-            </w:rPr>
-            <m:t>quation</m:t>
+            <m:t>Equation</m:t>
           </m:r>
         </m:oMath>
       </m:oMathPara>
     </w:p>
     <w:sectPr>
-      <w:footerReference w:type="even" r:id="rId8"/>
-      <w:footerReference w:type="default" r:id="rId9"/>
+      <w:footerReference w:type="even" r:id="rId9"/>
+      <w:footerReference w:type="default" r:id="rId10"/>
       <w:pgSz w:w="12240" w:h="15840"/>
       <w:pgMar w:top="1440" w:right="1440" w:bottom="1440" w:left="1440" w:header="720" w:footer="720" w:gutter="0"/>
       <w:lnNumType w:countBy="1" w:restart="continuous"/>
@@ -965,6 +959,7 @@
     <w:uiPriority w:val="9"/>
     <w:unhideWhenUsed/>
     <w:qFormat/>
+    <w:rsid w:val="00FE1E5C"/>
     <w:pPr>
       <w:keepNext/>
       <w:keepLines/>
@@ -972,10 +967,10 @@
       <w:outlineLvl w:val="2"/>
     </w:pPr>
     <w:rPr>
-      <w:rFonts w:asciiTheme="majorHAnsi" w:eastAsiaTheme="majorEastAsia" w:hAnsiTheme="majorHAnsi" w:cstheme="majorBidi"/>
-      <w:b/>
+      <w:rFonts w:ascii="Times New Roman" w:eastAsiaTheme="majorEastAsia" w:hAnsi="Times New Roman" w:cstheme="majorBidi"/>
       <w:bCs/>
-      <w:color w:val="4F81BD" w:themeColor="accent1"/>
+      <w:i/>
+      <w:color w:val="000000" w:themeColor="text1"/>
     </w:rPr>
   </w:style>
   <w:style w:type="paragraph" w:styleId="Heading4">
@@ -1829,4 +1824,16 @@
   </a:objectDefaults>
   <a:extraClrSchemeLst/>
 </a:theme>
+</file>
+
+<file path=customXml/item1.xml><?xml version="1.0" encoding="utf-8"?>
+<b:Sources xmlns:b="http://schemas.openxmlformats.org/officeDocument/2006/bibliography" xmlns="http://schemas.openxmlformats.org/officeDocument/2006/bibliography" SelectedStyle="/APASixthEditionOfficeOnline.xsl" StyleName="APA" Version="6"/>
+</file>
+
+<file path=customXml/itemProps1.xml><?xml version="1.0" encoding="utf-8"?>
+<ds:datastoreItem xmlns:ds="http://schemas.openxmlformats.org/officeDocument/2006/customXml" ds:itemID="{1139A4F5-A1F3-514E-99AB-85E36F49CE08}">
+  <ds:schemaRefs>
+    <ds:schemaRef ds:uri="http://schemas.openxmlformats.org/officeDocument/2006/bibliography"/>
+  </ds:schemaRefs>
+</ds:datastoreItem>
 </file>
</xml_diff>